<commit_message>
Updated project report with corrected number
</commit_message>
<xml_diff>
--- a/project-report.docx
+++ b/project-report.docx
@@ -99,18 +99,7 @@
           <w:sz w:val="20"/>
           <w14:ligatures w14:val="standard"/>
         </w:rPr>
-        <w:t xml:space="preserve">                  Computer Sc</w:t>
-      </w:r>
-      <w:bookmarkStart w:id="0" w:name="_GoBack"/>
-      <w:bookmarkEnd w:id="0"/>
-      <w:r>
-        <w:rPr>
-          <w:rStyle w:val="OrgDiv"/>
-          <w:color w:val="auto"/>
-          <w:sz w:val="20"/>
-          <w14:ligatures w14:val="standard"/>
-        </w:rPr>
-        <w:t>ience</w:t>
+        <w:t xml:space="preserve">                  Computer Science</w:t>
       </w:r>
       <w:r>
         <w:rPr>
@@ -974,6 +963,8 @@
       <w:r>
         <w:t>To be added</w:t>
       </w:r>
+      <w:bookmarkStart w:id="0" w:name="_GoBack"/>
+      <w:bookmarkEnd w:id="0"/>
     </w:p>
     <w:p>
       <w:pPr>
@@ -1344,6 +1335,9 @@
         <w:br/>
       </w:r>
       <w:r>
+        <w:rPr>
+          <w:noProof/>
+        </w:rPr>
         <w:drawing>
           <wp:inline distT="0" distB="0" distL="0" distR="0" wp14:anchorId="602AA8BA" wp14:editId="43F0AE82">
             <wp:extent cx="3048000" cy="3135630"/>
@@ -1404,7 +1398,7 @@
         <w:pStyle w:val="Abstract"/>
         <w:numPr>
           <w:ilvl w:val="0"/>
-          <w:numId w:val="30"/>
+          <w:numId w:val="33"/>
         </w:numPr>
       </w:pPr>
       <w:r>
@@ -1416,7 +1410,7 @@
         <w:pStyle w:val="Abstract"/>
         <w:numPr>
           <w:ilvl w:val="0"/>
-          <w:numId w:val="30"/>
+          <w:numId w:val="33"/>
         </w:numPr>
       </w:pPr>
       <w:r>
@@ -1445,7 +1439,7 @@
         <w:pStyle w:val="Abstract"/>
         <w:numPr>
           <w:ilvl w:val="0"/>
-          <w:numId w:val="30"/>
+          <w:numId w:val="33"/>
         </w:numPr>
       </w:pPr>
       <w:r>
@@ -1487,7 +1481,7 @@
         <w:pStyle w:val="Abstract"/>
         <w:numPr>
           <w:ilvl w:val="0"/>
-          <w:numId w:val="30"/>
+          <w:numId w:val="33"/>
         </w:numPr>
       </w:pPr>
       <w:r>
@@ -1646,7 +1640,7 @@
         <w:pStyle w:val="Abstract"/>
         <w:numPr>
           <w:ilvl w:val="0"/>
-          <w:numId w:val="30"/>
+          <w:numId w:val="33"/>
         </w:numPr>
       </w:pPr>
       <w:r>
@@ -1664,7 +1658,7 @@
         <w:pStyle w:val="Abstract"/>
         <w:numPr>
           <w:ilvl w:val="0"/>
-          <w:numId w:val="30"/>
+          <w:numId w:val="33"/>
         </w:numPr>
       </w:pPr>
       <w:r>
@@ -1772,6 +1766,9 @@
         <w:pStyle w:val="Para"/>
       </w:pPr>
       <w:r>
+        <w:rPr>
+          <w:noProof/>
+        </w:rPr>
         <w:drawing>
           <wp:inline distT="0" distB="0" distL="0" distR="0" wp14:anchorId="7C536929" wp14:editId="23FC07A6">
             <wp:extent cx="3048000" cy="1525905"/>
@@ -1906,6 +1903,9 @@
         <w:pStyle w:val="Para"/>
       </w:pPr>
       <w:r>
+        <w:rPr>
+          <w:noProof/>
+        </w:rPr>
         <w:drawing>
           <wp:inline distT="0" distB="0" distL="0" distR="0" wp14:anchorId="046D91D1" wp14:editId="38D7D5EB">
             <wp:extent cx="3048000" cy="611505"/>
@@ -2150,6 +2150,9 @@
         <w:pStyle w:val="Abstract"/>
       </w:pPr>
       <w:r>
+        <w:rPr>
+          <w:noProof/>
+        </w:rPr>
         <w:lastRenderedPageBreak/>
         <w:drawing>
           <wp:inline distT="0" distB="0" distL="0" distR="0" wp14:anchorId="158F6E42" wp14:editId="2A303B46">
@@ -2342,6 +2345,9 @@
         <w:pStyle w:val="Para"/>
       </w:pPr>
       <w:r>
+        <w:rPr>
+          <w:noProof/>
+        </w:rPr>
         <w:drawing>
           <wp:inline distT="0" distB="0" distL="0" distR="0" wp14:anchorId="13F82907" wp14:editId="7B19353B">
             <wp:extent cx="3048000" cy="1111250"/>
@@ -2897,6 +2903,9 @@
         <w:pStyle w:val="Para"/>
       </w:pPr>
       <w:r>
+        <w:rPr>
+          <w:noProof/>
+        </w:rPr>
         <w:drawing>
           <wp:inline distT="0" distB="0" distL="0" distR="0" wp14:anchorId="28CDF741" wp14:editId="1131B734">
             <wp:extent cx="3048000" cy="1461770"/>
@@ -2965,6 +2974,9 @@
         <w:pStyle w:val="Para"/>
       </w:pPr>
       <w:r>
+        <w:rPr>
+          <w:noProof/>
+        </w:rPr>
         <w:lastRenderedPageBreak/>
         <w:drawing>
           <wp:inline distT="0" distB="0" distL="0" distR="0" wp14:anchorId="7EE3FA09" wp14:editId="612A3AE1">
@@ -3047,6 +3059,9 @@
         <w:pStyle w:val="Para"/>
       </w:pPr>
       <w:r>
+        <w:rPr>
+          <w:noProof/>
+        </w:rPr>
         <w:drawing>
           <wp:inline distT="0" distB="0" distL="0" distR="0" wp14:anchorId="286C7526" wp14:editId="21C336FE">
             <wp:extent cx="3048000" cy="3022600"/>
@@ -4644,12 +4659,6 @@
       <w:pPr>
         <w:pStyle w:val="Bibentry"/>
       </w:pPr>
-      <w:r>
-        <w:rPr>
-          <w:lang w:val="en-CA"/>
-        </w:rPr>
-        <w:t>[6]</w:t>
-      </w:r>
       <w:r>
         <w:rPr>
           <w:lang w:val="en-CA"/>
@@ -5088,7 +5097,6 @@
             </w:rPr>
           </w:pPr>
           <w:proofErr w:type="spellStart"/>
-          <w:proofErr w:type="gramStart"/>
           <w:r>
             <w:rPr>
               <w:rFonts w:ascii="Linux Biolinum" w:hAnsi="Linux Biolinum" w:cs="Linux Biolinum"/>
@@ -5096,7 +5104,6 @@
             <w:t>S.Liu</w:t>
           </w:r>
           <w:proofErr w:type="spellEnd"/>
-          <w:proofErr w:type="gramEnd"/>
           <w:r>
             <w:rPr>
               <w:rFonts w:ascii="Linux Biolinum" w:hAnsi="Linux Biolinum" w:cs="Linux Biolinum"/>
@@ -5238,7 +5245,6 @@
             </w:rPr>
           </w:pPr>
           <w:proofErr w:type="spellStart"/>
-          <w:proofErr w:type="gramStart"/>
           <w:r>
             <w:rPr>
               <w:rFonts w:ascii="Linux Biolinum" w:hAnsi="Linux Biolinum" w:cs="Linux Biolinum"/>
@@ -5246,7 +5252,6 @@
             <w:t>S.Liu</w:t>
           </w:r>
           <w:proofErr w:type="spellEnd"/>
-          <w:proofErr w:type="gramEnd"/>
           <w:r>
             <w:rPr>
               <w:rFonts w:ascii="Linux Biolinum" w:hAnsi="Linux Biolinum" w:cs="Linux Biolinum"/>
@@ -5944,6 +5949,95 @@
     </w:lvl>
   </w:abstractNum>
   <w:abstractNum w:abstractNumId="15" w15:restartNumberingAfterBreak="0">
+    <w:nsid w:val="291A7E25"/>
+    <w:multiLevelType w:val="hybridMultilevel"/>
+    <w:tmpl w:val="6C7C54F6"/>
+    <w:lvl w:ilvl="0" w:tplc="04090001">
+      <w:start w:val="1"/>
+      <w:numFmt w:val="bullet"/>
+      <w:lvlText w:val=""/>
+      <w:lvlJc w:val="left"/>
+      <w:pPr>
+        <w:ind w:left="473" w:hanging="360"/>
+      </w:pPr>
+      <w:rPr>
+        <w:rFonts w:ascii="Symbol" w:hAnsi="Symbol" w:hint="default"/>
+      </w:rPr>
+    </w:lvl>
+    <w:lvl w:ilvl="1" w:tplc="04090019" w:tentative="1">
+      <w:start w:val="1"/>
+      <w:numFmt w:val="lowerLetter"/>
+      <w:lvlText w:val="%2."/>
+      <w:lvlJc w:val="left"/>
+      <w:pPr>
+        <w:ind w:left="1440" w:hanging="360"/>
+      </w:pPr>
+    </w:lvl>
+    <w:lvl w:ilvl="2" w:tplc="0409001B" w:tentative="1">
+      <w:start w:val="1"/>
+      <w:numFmt w:val="lowerRoman"/>
+      <w:lvlText w:val="%3."/>
+      <w:lvlJc w:val="right"/>
+      <w:pPr>
+        <w:ind w:left="2160" w:hanging="180"/>
+      </w:pPr>
+    </w:lvl>
+    <w:lvl w:ilvl="3" w:tplc="0409000F" w:tentative="1">
+      <w:start w:val="1"/>
+      <w:numFmt w:val="decimal"/>
+      <w:lvlText w:val="%4."/>
+      <w:lvlJc w:val="left"/>
+      <w:pPr>
+        <w:ind w:left="2880" w:hanging="360"/>
+      </w:pPr>
+    </w:lvl>
+    <w:lvl w:ilvl="4" w:tplc="04090019" w:tentative="1">
+      <w:start w:val="1"/>
+      <w:numFmt w:val="lowerLetter"/>
+      <w:lvlText w:val="%5."/>
+      <w:lvlJc w:val="left"/>
+      <w:pPr>
+        <w:ind w:left="3600" w:hanging="360"/>
+      </w:pPr>
+    </w:lvl>
+    <w:lvl w:ilvl="5" w:tplc="0409001B" w:tentative="1">
+      <w:start w:val="1"/>
+      <w:numFmt w:val="lowerRoman"/>
+      <w:lvlText w:val="%6."/>
+      <w:lvlJc w:val="right"/>
+      <w:pPr>
+        <w:ind w:left="4320" w:hanging="180"/>
+      </w:pPr>
+    </w:lvl>
+    <w:lvl w:ilvl="6" w:tplc="0409000F" w:tentative="1">
+      <w:start w:val="1"/>
+      <w:numFmt w:val="decimal"/>
+      <w:lvlText w:val="%7."/>
+      <w:lvlJc w:val="left"/>
+      <w:pPr>
+        <w:ind w:left="5040" w:hanging="360"/>
+      </w:pPr>
+    </w:lvl>
+    <w:lvl w:ilvl="7" w:tplc="04090019" w:tentative="1">
+      <w:start w:val="1"/>
+      <w:numFmt w:val="lowerLetter"/>
+      <w:lvlText w:val="%8."/>
+      <w:lvlJc w:val="left"/>
+      <w:pPr>
+        <w:ind w:left="5760" w:hanging="360"/>
+      </w:pPr>
+    </w:lvl>
+    <w:lvl w:ilvl="8" w:tplc="0409001B" w:tentative="1">
+      <w:start w:val="1"/>
+      <w:numFmt w:val="lowerRoman"/>
+      <w:lvlText w:val="%9."/>
+      <w:lvlJc w:val="right"/>
+      <w:pPr>
+        <w:ind w:left="6480" w:hanging="180"/>
+      </w:pPr>
+    </w:lvl>
+  </w:abstractNum>
+  <w:abstractNum w:abstractNumId="16" w15:restartNumberingAfterBreak="0">
     <w:nsid w:val="2A7802DE"/>
     <w:multiLevelType w:val="hybridMultilevel"/>
     <w:tmpl w:val="373EC7CC"/>
@@ -6032,7 +6126,7 @@
       </w:pPr>
     </w:lvl>
   </w:abstractNum>
-  <w:abstractNum w:abstractNumId="16" w15:restartNumberingAfterBreak="0">
+  <w:abstractNum w:abstractNumId="17" w15:restartNumberingAfterBreak="0">
     <w:nsid w:val="2D170EA7"/>
     <w:multiLevelType w:val="multilevel"/>
     <w:tmpl w:val="E530FC76"/>
@@ -6167,7 +6261,7 @@
       </w:rPr>
     </w:lvl>
   </w:abstractNum>
-  <w:abstractNum w:abstractNumId="17" w15:restartNumberingAfterBreak="0">
+  <w:abstractNum w:abstractNumId="18" w15:restartNumberingAfterBreak="0">
     <w:nsid w:val="2E89754D"/>
     <w:multiLevelType w:val="hybridMultilevel"/>
     <w:tmpl w:val="269C75FE"/>
@@ -6256,7 +6350,7 @@
       </w:pPr>
     </w:lvl>
   </w:abstractNum>
-  <w:abstractNum w:abstractNumId="18" w15:restartNumberingAfterBreak="0">
+  <w:abstractNum w:abstractNumId="19" w15:restartNumberingAfterBreak="0">
     <w:nsid w:val="30C656E2"/>
     <w:multiLevelType w:val="hybridMultilevel"/>
     <w:tmpl w:val="B0B6EBF6"/>
@@ -6345,7 +6439,7 @@
       </w:pPr>
     </w:lvl>
   </w:abstractNum>
-  <w:abstractNum w:abstractNumId="19" w15:restartNumberingAfterBreak="0">
+  <w:abstractNum w:abstractNumId="20" w15:restartNumberingAfterBreak="0">
     <w:nsid w:val="34BF3E54"/>
     <w:multiLevelType w:val="multilevel"/>
     <w:tmpl w:val="BAFE31E0"/>
@@ -6486,7 +6580,7 @@
       </w:rPr>
     </w:lvl>
   </w:abstractNum>
-  <w:abstractNum w:abstractNumId="20" w15:restartNumberingAfterBreak="0">
+  <w:abstractNum w:abstractNumId="21" w15:restartNumberingAfterBreak="0">
     <w:nsid w:val="35F66D93"/>
     <w:multiLevelType w:val="hybridMultilevel"/>
     <w:tmpl w:val="D0CA5FFA"/>
@@ -6575,7 +6669,7 @@
       </w:pPr>
     </w:lvl>
   </w:abstractNum>
-  <w:abstractNum w:abstractNumId="21" w15:restartNumberingAfterBreak="0">
+  <w:abstractNum w:abstractNumId="22" w15:restartNumberingAfterBreak="0">
     <w:nsid w:val="44855D26"/>
     <w:multiLevelType w:val="multilevel"/>
     <w:tmpl w:val="7908883E"/>
@@ -6688,7 +6782,7 @@
       </w:rPr>
     </w:lvl>
   </w:abstractNum>
-  <w:abstractNum w:abstractNumId="22" w15:restartNumberingAfterBreak="0">
+  <w:abstractNum w:abstractNumId="23" w15:restartNumberingAfterBreak="0">
     <w:nsid w:val="46876897"/>
     <w:multiLevelType w:val="hybridMultilevel"/>
     <w:tmpl w:val="9284396A"/>
@@ -6805,7 +6899,7 @@
       </w:pPr>
     </w:lvl>
   </w:abstractNum>
-  <w:abstractNum w:abstractNumId="23" w15:restartNumberingAfterBreak="0">
+  <w:abstractNum w:abstractNumId="24" w15:restartNumberingAfterBreak="0">
     <w:nsid w:val="52CA544A"/>
     <w:multiLevelType w:val="singleLevel"/>
     <w:tmpl w:val="AED6D67E"/>
@@ -6832,7 +6926,7 @@
       </w:rPr>
     </w:lvl>
   </w:abstractNum>
-  <w:abstractNum w:abstractNumId="24" w15:restartNumberingAfterBreak="0">
+  <w:abstractNum w:abstractNumId="25" w15:restartNumberingAfterBreak="0">
     <w:nsid w:val="554B53A5"/>
     <w:multiLevelType w:val="multilevel"/>
     <w:tmpl w:val="1A2C5E10"/>
@@ -6973,7 +7067,7 @@
       </w:rPr>
     </w:lvl>
   </w:abstractNum>
-  <w:abstractNum w:abstractNumId="25" w15:restartNumberingAfterBreak="0">
+  <w:abstractNum w:abstractNumId="26" w15:restartNumberingAfterBreak="0">
     <w:nsid w:val="612D4DC5"/>
     <w:multiLevelType w:val="hybridMultilevel"/>
     <w:tmpl w:val="C13A82DE"/>
@@ -7087,7 +7181,7 @@
       </w:rPr>
     </w:lvl>
   </w:abstractNum>
-  <w:abstractNum w:abstractNumId="26" w15:restartNumberingAfterBreak="0">
+  <w:abstractNum w:abstractNumId="27" w15:restartNumberingAfterBreak="0">
     <w:nsid w:val="6204797A"/>
     <w:multiLevelType w:val="hybridMultilevel"/>
     <w:tmpl w:val="E97A8A70"/>
@@ -7204,7 +7298,7 @@
       </w:pPr>
     </w:lvl>
   </w:abstractNum>
-  <w:abstractNum w:abstractNumId="27" w15:restartNumberingAfterBreak="0">
+  <w:abstractNum w:abstractNumId="28" w15:restartNumberingAfterBreak="0">
     <w:nsid w:val="67445E99"/>
     <w:multiLevelType w:val="multilevel"/>
     <w:tmpl w:val="9F46EC34"/>
@@ -7345,7 +7439,7 @@
       </w:rPr>
     </w:lvl>
   </w:abstractNum>
-  <w:abstractNum w:abstractNumId="28" w15:restartNumberingAfterBreak="0">
+  <w:abstractNum w:abstractNumId="29" w15:restartNumberingAfterBreak="0">
     <w:nsid w:val="68A96890"/>
     <w:multiLevelType w:val="hybridMultilevel"/>
     <w:tmpl w:val="5C84B6A0"/>
@@ -7434,7 +7528,7 @@
       </w:pPr>
     </w:lvl>
   </w:abstractNum>
-  <w:abstractNum w:abstractNumId="29" w15:restartNumberingAfterBreak="0">
+  <w:abstractNum w:abstractNumId="30" w15:restartNumberingAfterBreak="0">
     <w:nsid w:val="6B8E7CF9"/>
     <w:multiLevelType w:val="hybridMultilevel"/>
     <w:tmpl w:val="4E7C556E"/>
@@ -7551,7 +7645,7 @@
       </w:pPr>
     </w:lvl>
   </w:abstractNum>
-  <w:abstractNum w:abstractNumId="30" w15:restartNumberingAfterBreak="0">
+  <w:abstractNum w:abstractNumId="31" w15:restartNumberingAfterBreak="0">
     <w:nsid w:val="717F6580"/>
     <w:multiLevelType w:val="hybridMultilevel"/>
     <w:tmpl w:val="CD6C21D8"/>
@@ -7640,7 +7734,7 @@
       </w:pPr>
     </w:lvl>
   </w:abstractNum>
-  <w:abstractNum w:abstractNumId="31" w15:restartNumberingAfterBreak="0">
+  <w:abstractNum w:abstractNumId="32" w15:restartNumberingAfterBreak="0">
     <w:nsid w:val="799051AC"/>
     <w:multiLevelType w:val="multilevel"/>
     <w:tmpl w:val="04090023"/>
@@ -7732,31 +7826,31 @@
     </w:lvl>
   </w:abstractNum>
   <w:num w:numId="1">
-    <w:abstractNumId w:val="31"/>
+    <w:abstractNumId w:val="32"/>
   </w:num>
   <w:num w:numId="2">
-    <w:abstractNumId w:val="16"/>
+    <w:abstractNumId w:val="17"/>
   </w:num>
   <w:num w:numId="3">
     <w:abstractNumId w:val="11"/>
   </w:num>
   <w:num w:numId="4">
-    <w:abstractNumId w:val="29"/>
+    <w:abstractNumId w:val="30"/>
   </w:num>
   <w:num w:numId="5">
-    <w:abstractNumId w:val="22"/>
+    <w:abstractNumId w:val="23"/>
   </w:num>
   <w:num w:numId="6">
-    <w:abstractNumId w:val="19"/>
+    <w:abstractNumId w:val="20"/>
   </w:num>
   <w:num w:numId="7">
-    <w:abstractNumId w:val="27"/>
+    <w:abstractNumId w:val="28"/>
   </w:num>
   <w:num w:numId="8">
-    <w:abstractNumId w:val="24"/>
+    <w:abstractNumId w:val="25"/>
   </w:num>
   <w:num w:numId="9">
-    <w:abstractNumId w:val="26"/>
+    <w:abstractNumId w:val="27"/>
   </w:num>
   <w:num w:numId="10">
     <w:abstractNumId w:val="9"/>
@@ -7789,34 +7883,34 @@
     <w:abstractNumId w:val="0"/>
   </w:num>
   <w:num w:numId="20">
-    <w:abstractNumId w:val="23"/>
+    <w:abstractNumId w:val="24"/>
   </w:num>
   <w:num w:numId="21">
-    <w:abstractNumId w:val="25"/>
+    <w:abstractNumId w:val="26"/>
   </w:num>
   <w:num w:numId="22">
-    <w:abstractNumId w:val="30"/>
+    <w:abstractNumId w:val="31"/>
   </w:num>
   <w:num w:numId="23">
-    <w:abstractNumId w:val="28"/>
+    <w:abstractNumId w:val="29"/>
   </w:num>
   <w:num w:numId="24">
     <w:abstractNumId w:val="13"/>
   </w:num>
   <w:num w:numId="25">
-    <w:abstractNumId w:val="20"/>
+    <w:abstractNumId w:val="21"/>
   </w:num>
   <w:num w:numId="26">
+    <w:abstractNumId w:val="19"/>
+  </w:num>
+  <w:num w:numId="27">
+    <w:abstractNumId w:val="22"/>
+  </w:num>
+  <w:num w:numId="28">
     <w:abstractNumId w:val="18"/>
   </w:num>
-  <w:num w:numId="27">
-    <w:abstractNumId w:val="21"/>
-  </w:num>
-  <w:num w:numId="28">
-    <w:abstractNumId w:val="17"/>
-  </w:num>
   <w:num w:numId="29">
-    <w:abstractNumId w:val="15"/>
+    <w:abstractNumId w:val="16"/>
   </w:num>
   <w:num w:numId="30">
     <w:abstractNumId w:val="14"/>
@@ -7826,6 +7920,9 @@
   </w:num>
   <w:num w:numId="32">
     <w:abstractNumId w:val="12"/>
+  </w:num>
+  <w:num w:numId="33">
+    <w:abstractNumId w:val="15"/>
   </w:num>
   <w:numIdMacAtCleanup w:val="29"/>
 </w:numbering>
@@ -14122,7 +14219,7 @@
 </file>
 
 <file path=customXml/itemProps2.xml><?xml version="1.0" encoding="utf-8"?>
-<ds:datastoreItem xmlns:ds="http://schemas.openxmlformats.org/officeDocument/2006/customXml" ds:itemID="{CBD0B4B9-AA45-9A48-AE0E-F6DD25E69231}">
+<ds:datastoreItem xmlns:ds="http://schemas.openxmlformats.org/officeDocument/2006/customXml" ds:itemID="{53F8D02E-8703-E640-A1FE-20D33C7FC3C6}">
   <ds:schemaRefs>
     <ds:schemaRef ds:uri="http://schemas.openxmlformats.org/officeDocument/2006/bibliography"/>
   </ds:schemaRefs>

</xml_diff>